<commit_message>
Weather App - Google Map - Dec 9
</commit_message>
<xml_diff>
--- a/Dec 5 Project.docx
+++ b/Dec 5 Project.docx
@@ -122,21 +122,7 @@
             <w:rStyle w:val="Hyperlink"/>
             <w:rFonts w:eastAsiaTheme="majorEastAsia"/>
           </w:rPr>
-          <w:t>https://</w:t>
-        </w:r>
-        <w:r>
-          <w:rPr>
-            <w:rStyle w:val="Hyperlink"/>
-            <w:rFonts w:eastAsiaTheme="majorEastAsia"/>
-          </w:rPr>
-          <w:t>r</w:t>
-        </w:r>
-        <w:r>
-          <w:rPr>
-            <w:rStyle w:val="Hyperlink"/>
-            <w:rFonts w:eastAsiaTheme="majorEastAsia"/>
-          </w:rPr>
-          <w:t>estcountries.com/</w:t>
+          <w:t>https://restcountries.com/</w:t>
         </w:r>
       </w:hyperlink>
       <w:r>
@@ -227,21 +213,7 @@
             <w:rStyle w:val="Hyperlink"/>
             <w:rFonts w:eastAsiaTheme="majorEastAsia"/>
           </w:rPr>
-          <w:t>https://exc</w:t>
-        </w:r>
-        <w:r>
-          <w:rPr>
-            <w:rStyle w:val="Hyperlink"/>
-            <w:rFonts w:eastAsiaTheme="majorEastAsia"/>
-          </w:rPr>
-          <w:t>h</w:t>
-        </w:r>
-        <w:r>
-          <w:rPr>
-            <w:rStyle w:val="Hyperlink"/>
-            <w:rFonts w:eastAsiaTheme="majorEastAsia"/>
-          </w:rPr>
-          <w:t>angerate.host/</w:t>
+          <w:t>https://exchangerate.host/</w:t>
         </w:r>
       </w:hyperlink>
       <w:r>
@@ -326,9 +298,14 @@
       <w:r>
         <w:t xml:space="preserve"> to fetch the data: </w:t>
       </w:r>
-      <w:r>
-        <w:t>https://dev.opentripmap.org/product</w:t>
-      </w:r>
+      <w:hyperlink r:id="rId7" w:history="1">
+        <w:r>
+          <w:rPr>
+            <w:rStyle w:val="Hyperlink"/>
+          </w:rPr>
+          <w:t>https://dev.opentripmap.org/product</w:t>
+        </w:r>
+      </w:hyperlink>
     </w:p>
     <w:p>
       <w:pPr>
@@ -349,16 +326,28 @@
           <w:ilvl w:val="0"/>
           <w:numId w:val="3"/>
         </w:numPr>
-      </w:pPr>
-      <w:r>
+        <w:rPr>
+          <w:color w:val="EE0000"/>
+        </w:rPr>
+      </w:pPr>
+      <w:r>
+        <w:rPr>
+          <w:color w:val="EE0000"/>
+        </w:rPr>
         <w:t xml:space="preserve">Include functionality to navigate to a detail screen for each attraction, showing more information </w:t>
       </w:r>
       <w:proofErr w:type="spellStart"/>
       <w:r>
+        <w:rPr>
+          <w:color w:val="EE0000"/>
+        </w:rPr>
         <w:t>if</w:t>
       </w:r>
       <w:proofErr w:type="spellEnd"/>
       <w:r>
+        <w:rPr>
+          <w:color w:val="EE0000"/>
+        </w:rPr>
         <w:t xml:space="preserve"> available.</w:t>
       </w:r>
     </w:p>
@@ -407,7 +396,7 @@
       <w:r>
         <w:t xml:space="preserve"> to fetch the data: </w:t>
       </w:r>
-      <w:hyperlink r:id="rId7" w:tgtFrame="_new" w:history="1">
+      <w:hyperlink r:id="rId8" w:tgtFrame="_new" w:history="1">
         <w:r>
           <w:rPr>
             <w:rStyle w:val="Hyperlink"/>
@@ -439,8 +428,14 @@
           <w:ilvl w:val="0"/>
           <w:numId w:val="4"/>
         </w:numPr>
-      </w:pPr>
-      <w:r>
+        <w:rPr>
+          <w:color w:val="EE0000"/>
+        </w:rPr>
+      </w:pPr>
+      <w:r>
+        <w:rPr>
+          <w:color w:val="EE0000"/>
+        </w:rPr>
         <w:t>Include functionality to filter events by date or category if supported by the API.</w:t>
       </w:r>
     </w:p>
@@ -508,7 +503,7 @@
       <w:r>
         <w:t xml:space="preserve"> for books: </w:t>
       </w:r>
-      <w:hyperlink r:id="rId8" w:tgtFrame="_new" w:history="1">
+      <w:hyperlink r:id="rId9" w:tgtFrame="_new" w:history="1">
         <w:r>
           <w:rPr>
             <w:rStyle w:val="Hyperlink"/>
@@ -538,7 +533,7 @@
       <w:r>
         <w:t xml:space="preserve"> for random jokes: </w:t>
       </w:r>
-      <w:hyperlink r:id="rId9" w:tgtFrame="_new" w:history="1">
+      <w:hyperlink r:id="rId10" w:tgtFrame="_new" w:history="1">
         <w:r>
           <w:rPr>
             <w:rStyle w:val="Hyperlink"/>
@@ -575,7 +570,7 @@
       <w:r>
         <w:t xml:space="preserve"> for free games: </w:t>
       </w:r>
-      <w:hyperlink r:id="rId10" w:tgtFrame="_new" w:history="1">
+      <w:hyperlink r:id="rId11" w:tgtFrame="_new" w:history="1">
         <w:r>
           <w:rPr>
             <w:rStyle w:val="Hyperlink"/>
@@ -642,26 +637,6 @@
         </w:numPr>
       </w:pPr>
       <w:r>
-        <w:t xml:space="preserve">Use a shared </w:t>
-      </w:r>
-      <w:proofErr w:type="spellStart"/>
-      <w:r>
-        <w:t>ViewModel</w:t>
-      </w:r>
-      <w:proofErr w:type="spellEnd"/>
-      <w:r>
-        <w:t xml:space="preserve"> to manage and pass data between screens, such as the selected country or city.</w:t>
-      </w:r>
-    </w:p>
-    <w:p>
-      <w:pPr>
-        <w:pStyle w:val="NormalWeb"/>
-        <w:numPr>
-          <w:ilvl w:val="0"/>
-          <w:numId w:val="6"/>
-        </w:numPr>
-      </w:pPr>
-      <w:r>
         <w:t xml:space="preserve">Design a visually appealing and responsive user interface using Jetpack Compose components such as </w:t>
       </w:r>
       <w:proofErr w:type="spellStart"/>
@@ -768,8 +743,14 @@
           <w:ilvl w:val="0"/>
           <w:numId w:val="7"/>
         </w:numPr>
-      </w:pPr>
-      <w:r>
+        <w:rPr>
+          <w:color w:val="EE0000"/>
+        </w:rPr>
+      </w:pPr>
+      <w:r>
+        <w:rPr>
+          <w:color w:val="EE0000"/>
+        </w:rPr>
         <w:t>Documentation describing the project structure, API usage, and navigation flow.</w:t>
       </w:r>
     </w:p>
@@ -2801,7 +2782,6 @@
     <w:name w:val="Hyperlink"/>
     <w:basedOn w:val="DefaultParagraphFont"/>
     <w:uiPriority w:val="99"/>
-    <w:semiHidden/>
     <w:unhideWhenUsed/>
     <w:rsid w:val="00B00D29"/>
     <w:rPr>
@@ -2819,6 +2799,18 @@
     <w:rPr>
       <w:color w:val="96607D" w:themeColor="followedHyperlink"/>
       <w:u w:val="single"/>
+    </w:rPr>
+  </w:style>
+  <w:style w:type="character" w:styleId="UnresolvedMention">
+    <w:name w:val="Unresolved Mention"/>
+    <w:basedOn w:val="DefaultParagraphFont"/>
+    <w:uiPriority w:val="99"/>
+    <w:semiHidden/>
+    <w:unhideWhenUsed/>
+    <w:rsid w:val="000101B1"/>
+    <w:rPr>
+      <w:color w:val="605E5C"/>
+      <w:shd w:val="clear" w:color="auto" w:fill="E1DFDD"/>
     </w:rPr>
   </w:style>
 </w:styles>

</xml_diff>